<commit_message>
Updated installation doc with latest steps
</commit_message>
<xml_diff>
--- a/doc/spotphish_installation_guide.docx
+++ b/doc/spotphish_installation_guide.docx
@@ -72,6 +72,30 @@
         </w:rPr>
         <w:t xml:space="preserve">Download </w:t>
       </w:r>
+      <w:r>
+        <w:rPr>
+          <w:rFonts w:ascii="Segoe UI" w:hAnsi="Segoe UI" w:cs="Segoe UI"/>
+          <w:sz w:val="20"/>
+          <w:szCs w:val="20"/>
+        </w:rPr>
+        <w:t>latest stable version</w:t>
+      </w:r>
+      <w:r>
+        <w:rPr>
+          <w:rFonts w:ascii="Segoe UI" w:hAnsi="Segoe UI" w:cs="Segoe UI"/>
+          <w:sz w:val="20"/>
+          <w:szCs w:val="20"/>
+        </w:rPr>
+        <w:t xml:space="preserve"> of</w:t>
+      </w:r>
+      <w:r>
+        <w:rPr>
+          <w:rFonts w:ascii="Segoe UI" w:hAnsi="Segoe UI" w:cs="Segoe UI"/>
+          <w:sz w:val="20"/>
+          <w:szCs w:val="20"/>
+        </w:rPr>
+        <w:t xml:space="preserve"> </w:t>
+      </w:r>
       <w:proofErr w:type="spellStart"/>
       <w:r>
         <w:rPr>
@@ -79,7 +103,15 @@
           <w:sz w:val="20"/>
           <w:szCs w:val="20"/>
         </w:rPr>
-        <w:t>Spotphish</w:t>
+        <w:t>Spotph</w:t>
+      </w:r>
+      <w:r>
+        <w:rPr>
+          <w:rFonts w:ascii="Segoe UI" w:hAnsi="Segoe UI" w:cs="Segoe UI"/>
+          <w:sz w:val="20"/>
+          <w:szCs w:val="20"/>
+        </w:rPr>
+        <w:t>ish</w:t>
       </w:r>
       <w:proofErr w:type="spellEnd"/>
       <w:r>
@@ -88,120 +120,7 @@
           <w:sz w:val="20"/>
           <w:szCs w:val="20"/>
         </w:rPr>
-        <w:t>. It can be done in two ways,</w:t>
-      </w:r>
-      <w:r>
-        <w:rPr>
-          <w:rFonts w:ascii="Segoe UI" w:hAnsi="Segoe UI" w:cs="Segoe UI"/>
-          <w:sz w:val="20"/>
-          <w:szCs w:val="20"/>
-        </w:rPr>
-        <w:br/>
-      </w:r>
-    </w:p>
-    <w:p>
-      <w:pPr>
-        <w:pStyle w:val="ListParagraph"/>
-        <w:numPr>
-          <w:ilvl w:val="1"/>
-          <w:numId w:val="1"/>
-        </w:numPr>
-        <w:shd w:val="clear" w:color="auto" w:fill="FFFFFF"/>
-        <w:spacing w:before="60" w:after="100" w:afterAutospacing="1" w:line="240" w:lineRule="auto"/>
-        <w:rPr>
-          <w:rFonts w:ascii="Segoe UI" w:eastAsia="Times New Roman" w:hAnsi="Segoe UI" w:cs="Segoe UI"/>
-          <w:color w:val="24292E"/>
-          <w:sz w:val="24"/>
-          <w:szCs w:val="24"/>
-        </w:rPr>
-      </w:pPr>
-      <w:proofErr w:type="spellStart"/>
-      <w:proofErr w:type="gramStart"/>
-      <w:r>
-        <w:rPr>
-          <w:rFonts w:ascii="Segoe UI" w:hAnsi="Segoe UI" w:cs="Segoe UI"/>
-          <w:sz w:val="20"/>
-          <w:szCs w:val="20"/>
-        </w:rPr>
-        <w:t>spotphish</w:t>
-      </w:r>
-      <w:proofErr w:type="spellEnd"/>
-      <w:proofErr w:type="gramEnd"/>
-      <w:r>
-        <w:rPr>
-          <w:rFonts w:ascii="Segoe UI" w:hAnsi="Segoe UI" w:cs="Segoe UI"/>
-          <w:sz w:val="20"/>
-          <w:szCs w:val="20"/>
-        </w:rPr>
-        <w:t xml:space="preserve"> repository is hosted on </w:t>
-      </w:r>
-      <w:proofErr w:type="spellStart"/>
-      <w:r>
-        <w:rPr>
-          <w:rFonts w:ascii="Segoe UI" w:hAnsi="Segoe UI" w:cs="Segoe UI"/>
-          <w:sz w:val="20"/>
-          <w:szCs w:val="20"/>
-        </w:rPr>
-        <w:t>github</w:t>
-      </w:r>
-      <w:proofErr w:type="spellEnd"/>
-      <w:r>
-        <w:rPr>
-          <w:rFonts w:ascii="Segoe UI" w:hAnsi="Segoe UI" w:cs="Segoe UI"/>
-          <w:sz w:val="20"/>
-          <w:szCs w:val="20"/>
-        </w:rPr>
-        <w:t>. Clone the repo</w:t>
-      </w:r>
-      <w:r>
-        <w:rPr>
-          <w:rFonts w:ascii="Segoe UI" w:hAnsi="Segoe UI" w:cs="Segoe UI"/>
-          <w:sz w:val="20"/>
-          <w:szCs w:val="20"/>
-        </w:rPr>
-        <w:t xml:space="preserve"> (preferred way)</w:t>
-      </w:r>
-      <w:r>
-        <w:rPr>
-          <w:rFonts w:ascii="Segoe UI" w:hAnsi="Segoe UI" w:cs="Segoe UI"/>
-          <w:sz w:val="20"/>
-          <w:szCs w:val="20"/>
-        </w:rPr>
-        <w:br/>
-      </w:r>
-      <w:r>
-        <w:rPr>
-          <w:rFonts w:ascii="Segoe UI" w:hAnsi="Segoe UI" w:cs="Segoe UI"/>
-          <w:sz w:val="20"/>
-          <w:szCs w:val="20"/>
-        </w:rPr>
-        <w:br/>
-      </w:r>
-      <w:r>
-        <w:rPr>
-          <w:rFonts w:ascii="Segoe UI" w:hAnsi="Segoe UI" w:cs="Segoe UI"/>
-          <w:sz w:val="20"/>
-          <w:szCs w:val="20"/>
-        </w:rPr>
-        <w:t xml:space="preserve"># </w:t>
-      </w:r>
-      <w:proofErr w:type="spellStart"/>
-      <w:r>
-        <w:rPr>
-          <w:rFonts w:ascii="Segoe UI" w:hAnsi="Segoe UI" w:cs="Segoe UI"/>
-          <w:sz w:val="20"/>
-          <w:szCs w:val="20"/>
-        </w:rPr>
-        <w:t>git</w:t>
-      </w:r>
-      <w:proofErr w:type="spellEnd"/>
-      <w:r>
-        <w:rPr>
-          <w:rFonts w:ascii="Segoe UI" w:hAnsi="Segoe UI" w:cs="Segoe UI"/>
-          <w:sz w:val="20"/>
-          <w:szCs w:val="20"/>
-        </w:rPr>
-        <w:t xml:space="preserve"> clone </w:t>
+        <w:t xml:space="preserve"> from </w:t>
       </w:r>
       <w:hyperlink r:id="rId5" w:history="1">
         <w:r>
@@ -214,96 +133,20 @@
           <w:t>https://github.com/spotphish/spotphish</w:t>
         </w:r>
       </w:hyperlink>
-      <w:r>
-        <w:rPr>
-          <w:rFonts w:ascii="Segoe UI" w:hAnsi="Segoe UI" w:cs="Segoe UI"/>
-          <w:sz w:val="20"/>
-          <w:szCs w:val="20"/>
-        </w:rPr>
-        <w:br/>
-      </w:r>
-      <w:r>
-        <w:rPr>
-          <w:rFonts w:ascii="Segoe UI" w:eastAsia="Times New Roman" w:hAnsi="Segoe UI" w:cs="Segoe UI"/>
-          <w:color w:val="24292E"/>
-          <w:sz w:val="20"/>
-          <w:szCs w:val="20"/>
-        </w:rPr>
-        <w:t xml:space="preserve"># </w:t>
-      </w:r>
-      <w:r>
-        <w:rPr>
-          <w:rFonts w:ascii="Segoe UI" w:hAnsi="Segoe UI" w:cs="Segoe UI"/>
-          <w:sz w:val="20"/>
-          <w:szCs w:val="20"/>
-        </w:rPr>
-        <w:t xml:space="preserve">cd </w:t>
-      </w:r>
-      <w:proofErr w:type="spellStart"/>
-      <w:r>
-        <w:rPr>
-          <w:rFonts w:ascii="Segoe UI" w:hAnsi="Segoe UI" w:cs="Segoe UI"/>
-          <w:sz w:val="20"/>
-          <w:szCs w:val="20"/>
-        </w:rPr>
-        <w:t>spotphish</w:t>
-      </w:r>
-      <w:proofErr w:type="spellEnd"/>
-      <w:r>
-        <w:rPr>
-          <w:rFonts w:ascii="Segoe UI" w:hAnsi="Segoe UI" w:cs="Segoe UI"/>
-          <w:sz w:val="20"/>
-          <w:szCs w:val="20"/>
-        </w:rPr>
-        <w:t>/</w:t>
-      </w:r>
-      <w:bookmarkStart w:id="0" w:name="_GoBack"/>
-      <w:bookmarkEnd w:id="0"/>
-      <w:r>
-        <w:rPr>
-          <w:rFonts w:ascii="Segoe UI" w:hAnsi="Segoe UI" w:cs="Segoe UI"/>
-          <w:sz w:val="20"/>
-          <w:szCs w:val="20"/>
-        </w:rPr>
-        <w:br/>
-        <w:t xml:space="preserve"># </w:t>
-      </w:r>
-      <w:proofErr w:type="spellStart"/>
-      <w:r>
-        <w:rPr>
-          <w:rFonts w:ascii="Segoe UI" w:hAnsi="Segoe UI" w:cs="Segoe UI"/>
-          <w:sz w:val="20"/>
-          <w:szCs w:val="20"/>
-        </w:rPr>
-        <w:t>git</w:t>
-      </w:r>
-      <w:proofErr w:type="spellEnd"/>
-      <w:r>
-        <w:rPr>
-          <w:rFonts w:ascii="Segoe UI" w:hAnsi="Segoe UI" w:cs="Segoe UI"/>
-          <w:sz w:val="20"/>
-          <w:szCs w:val="20"/>
-        </w:rPr>
-        <w:t xml:space="preserve"> checkout </w:t>
-      </w:r>
-      <w:proofErr w:type="spellStart"/>
-      <w:r>
-        <w:rPr>
-          <w:rFonts w:ascii="Segoe UI" w:hAnsi="Segoe UI" w:cs="Segoe UI"/>
-          <w:sz w:val="20"/>
-          <w:szCs w:val="20"/>
-        </w:rPr>
-        <w:t>spotphish</w:t>
-      </w:r>
-      <w:proofErr w:type="spellEnd"/>
-      <w:r>
-        <w:rPr>
-          <w:rFonts w:ascii="Courier New" w:hAnsi="Courier New" w:cs="Courier New"/>
-          <w:sz w:val="24"/>
-          <w:szCs w:val="24"/>
-        </w:rPr>
-        <w:br/>
-      </w:r>
+    </w:p>
+    <w:p>
+      <w:pPr>
+        <w:pStyle w:val="ListParagraph"/>
+        <w:shd w:val="clear" w:color="auto" w:fill="FFFFFF"/>
+        <w:spacing w:before="60" w:after="100" w:afterAutospacing="1" w:line="240" w:lineRule="auto"/>
+        <w:ind w:left="1440"/>
+        <w:rPr>
+          <w:rFonts w:ascii="Segoe UI" w:eastAsia="Times New Roman" w:hAnsi="Segoe UI" w:cs="Segoe UI"/>
+          <w:color w:val="24292E"/>
+          <w:sz w:val="24"/>
+          <w:szCs w:val="24"/>
+        </w:rPr>
+      </w:pPr>
     </w:p>
     <w:p>
       <w:pPr>
@@ -328,73 +171,25 @@
           <w:sz w:val="20"/>
           <w:szCs w:val="20"/>
         </w:rPr>
-        <w:t>Or directly d</w:t>
-      </w:r>
-      <w:r>
-        <w:rPr>
-          <w:rFonts w:ascii="Segoe UI" w:eastAsia="Times New Roman" w:hAnsi="Segoe UI" w:cs="Segoe UI"/>
-          <w:color w:val="24292E"/>
-          <w:sz w:val="20"/>
-          <w:szCs w:val="20"/>
-        </w:rPr>
-        <w:t xml:space="preserve">ownload the </w:t>
-      </w:r>
-      <w:r>
-        <w:rPr>
-          <w:rFonts w:ascii="Segoe UI" w:eastAsia="Times New Roman" w:hAnsi="Segoe UI" w:cs="Segoe UI"/>
-          <w:color w:val="24292E"/>
-          <w:sz w:val="20"/>
-          <w:szCs w:val="20"/>
-        </w:rPr>
-        <w:t xml:space="preserve">zip file from </w:t>
-      </w:r>
-      <w:proofErr w:type="spellStart"/>
-      <w:r>
-        <w:rPr>
-          <w:rFonts w:ascii="Segoe UI" w:eastAsia="Times New Roman" w:hAnsi="Segoe UI" w:cs="Segoe UI"/>
-          <w:color w:val="24292E"/>
-          <w:sz w:val="20"/>
-          <w:szCs w:val="20"/>
-        </w:rPr>
-        <w:t>github</w:t>
-      </w:r>
-      <w:proofErr w:type="spellEnd"/>
-      <w:r>
-        <w:rPr>
-          <w:rFonts w:ascii="Segoe UI" w:eastAsia="Times New Roman" w:hAnsi="Segoe UI" w:cs="Segoe UI"/>
-          <w:color w:val="24292E"/>
-          <w:sz w:val="20"/>
-          <w:szCs w:val="20"/>
-        </w:rPr>
-        <w:t xml:space="preserve">. Go to link and download zip file </w:t>
+        <w:t>L</w:t>
+      </w:r>
+      <w:r>
+        <w:rPr>
+          <w:rFonts w:ascii="Segoe UI" w:eastAsia="Times New Roman" w:hAnsi="Segoe UI" w:cs="Segoe UI"/>
+          <w:color w:val="24292E"/>
+          <w:sz w:val="20"/>
+          <w:szCs w:val="20"/>
+        </w:rPr>
+        <w:t xml:space="preserve">atest release link </w:t>
       </w:r>
       <w:hyperlink r:id="rId6" w:history="1">
         <w:r>
           <w:rPr>
             <w:rStyle w:val="Hyperlink"/>
-            <w:rFonts w:ascii="Segoe UI" w:eastAsia="Times New Roman" w:hAnsi="Segoe UI" w:cs="Segoe UI"/>
-            <w:sz w:val="20"/>
-            <w:szCs w:val="20"/>
+            <w:rFonts w:ascii="Segoe UI" w:hAnsi="Segoe UI" w:cs="Segoe UI"/>
+            <w:shd w:val="clear" w:color="auto" w:fill="FFFFFF"/>
           </w:rPr>
-          <w:t>https://github.com/spotphish/spotphish/tree/spotphi</w:t>
-        </w:r>
-        <w:r>
-          <w:rPr>
-            <w:rStyle w:val="Hyperlink"/>
-            <w:rFonts w:ascii="Segoe UI" w:eastAsia="Times New Roman" w:hAnsi="Segoe UI" w:cs="Segoe UI"/>
-            <w:sz w:val="20"/>
-            <w:szCs w:val="20"/>
-          </w:rPr>
-          <w:t>s</w:t>
-        </w:r>
-        <w:r>
-          <w:rPr>
-            <w:rStyle w:val="Hyperlink"/>
-            <w:rFonts w:ascii="Segoe UI" w:eastAsia="Times New Roman" w:hAnsi="Segoe UI" w:cs="Segoe UI"/>
-            <w:sz w:val="20"/>
-            <w:szCs w:val="20"/>
-          </w:rPr>
-          <w:t>h</w:t>
+          <w:t>https://github.com/spotphish/spotphish/releases/latest</w:t>
         </w:r>
       </w:hyperlink>
       <w:r>
@@ -439,9 +234,9 @@
         </w:rPr>
         <w:drawing>
           <wp:inline distT="0" distB="0" distL="0" distR="0">
-            <wp:extent cx="5311140" cy="3154680"/>
-            <wp:effectExtent l="0" t="0" r="3810" b="7620"/>
-            <wp:docPr id="7" name="Picture 7"/>
+            <wp:extent cx="4359859" cy="2574821"/>
+            <wp:effectExtent l="0" t="0" r="3175" b="0"/>
+            <wp:docPr id="9" name="Picture 9"/>
             <wp:cNvGraphicFramePr>
               <a:graphicFrameLocks xmlns:a="http://schemas.openxmlformats.org/drawingml/2006/main" noChangeAspect="1"/>
             </wp:cNvGraphicFramePr>
@@ -449,7 +244,7 @@
               <a:graphicData uri="http://schemas.openxmlformats.org/drawingml/2006/picture">
                 <pic:pic xmlns:pic="http://schemas.openxmlformats.org/drawingml/2006/picture">
                   <pic:nvPicPr>
-                    <pic:cNvPr id="7" name="download.jpg"/>
+                    <pic:cNvPr id="9" name="latest-release.png"/>
                     <pic:cNvPicPr/>
                   </pic:nvPicPr>
                   <pic:blipFill>
@@ -467,7 +262,7 @@
                   <pic:spPr>
                     <a:xfrm>
                       <a:off x="0" y="0"/>
-                      <a:ext cx="5311140" cy="3154680"/>
+                      <a:ext cx="4388903" cy="2591974"/>
                     </a:xfrm>
                     <a:prstGeom prst="rect">
                       <a:avLst/>
@@ -479,24 +274,8 @@
           </wp:inline>
         </w:drawing>
       </w:r>
-      <w:r>
-        <w:rPr>
-          <w:rFonts w:ascii="Segoe UI" w:eastAsia="Times New Roman" w:hAnsi="Segoe UI" w:cs="Segoe UI"/>
-          <w:color w:val="24292E"/>
-          <w:sz w:val="20"/>
-          <w:szCs w:val="20"/>
-        </w:rPr>
-        <w:br/>
-      </w:r>
-      <w:r>
-        <w:rPr>
-          <w:rFonts w:ascii="Segoe UI" w:eastAsia="Times New Roman" w:hAnsi="Segoe UI" w:cs="Segoe UI"/>
-          <w:color w:val="24292E"/>
-          <w:sz w:val="20"/>
-          <w:szCs w:val="20"/>
-        </w:rPr>
-        <w:br/>
-      </w:r>
+      <w:bookmarkStart w:id="0" w:name="_GoBack"/>
+      <w:bookmarkEnd w:id="0"/>
       <w:r>
         <w:rPr>
           <w:rFonts w:ascii="Segoe UI" w:eastAsia="Times New Roman" w:hAnsi="Segoe UI" w:cs="Segoe UI"/>
@@ -510,67 +289,270 @@
     <w:p>
       <w:pPr>
         <w:pStyle w:val="ListParagraph"/>
+        <w:shd w:val="clear" w:color="auto" w:fill="FFFFFF"/>
+        <w:spacing w:before="60" w:after="100" w:afterAutospacing="1" w:line="240" w:lineRule="auto"/>
+        <w:ind w:left="1440"/>
+        <w:rPr>
+          <w:rFonts w:ascii="Segoe UI" w:eastAsia="Times New Roman" w:hAnsi="Segoe UI" w:cs="Segoe UI"/>
+          <w:color w:val="24292E"/>
+          <w:sz w:val="20"/>
+          <w:szCs w:val="20"/>
+        </w:rPr>
+      </w:pPr>
+    </w:p>
+    <w:p>
+      <w:pPr>
+        <w:pStyle w:val="ListParagraph"/>
         <w:numPr>
-          <w:ilvl w:val="0"/>
-          <w:numId w:val="5"/>
+          <w:ilvl w:val="1"/>
+          <w:numId w:val="1"/>
         </w:numPr>
         <w:shd w:val="clear" w:color="auto" w:fill="FFFFFF"/>
         <w:spacing w:before="60" w:after="100" w:afterAutospacing="1" w:line="240" w:lineRule="auto"/>
         <w:rPr>
           <w:rFonts w:ascii="Segoe UI" w:eastAsia="Times New Roman" w:hAnsi="Segoe UI" w:cs="Segoe UI"/>
           <w:color w:val="24292E"/>
-          <w:sz w:val="24"/>
-          <w:szCs w:val="24"/>
-        </w:rPr>
-      </w:pPr>
-      <w:r>
-        <w:rPr>
-          <w:rFonts w:ascii="Segoe UI" w:hAnsi="Segoe UI" w:cs="Segoe UI"/>
-          <w:sz w:val="20"/>
-          <w:szCs w:val="20"/>
-        </w:rPr>
-        <w:t xml:space="preserve">Downloaded file name will be </w:t>
-      </w:r>
-      <w:r>
-        <w:rPr>
-          <w:rFonts w:ascii="Segoe UI" w:hAnsi="Segoe UI" w:cs="Segoe UI"/>
-          <w:sz w:val="20"/>
-          <w:szCs w:val="20"/>
-        </w:rPr>
-        <w:t>spotphish-spotphish</w:t>
-      </w:r>
-      <w:r>
-        <w:rPr>
-          <w:rFonts w:ascii="Segoe UI" w:hAnsi="Segoe UI" w:cs="Segoe UI"/>
-          <w:sz w:val="20"/>
-          <w:szCs w:val="20"/>
-        </w:rPr>
-        <w:t>.zip. Unzip it</w:t>
+          <w:sz w:val="20"/>
+          <w:szCs w:val="20"/>
+        </w:rPr>
+      </w:pPr>
+      <w:r>
+        <w:rPr>
+          <w:rFonts w:ascii="Segoe UI" w:eastAsia="Times New Roman" w:hAnsi="Segoe UI" w:cs="Segoe UI"/>
+          <w:noProof/>
+          <w:color w:val="24292E"/>
+          <w:sz w:val="20"/>
+          <w:szCs w:val="20"/>
+        </w:rPr>
+        <w:t xml:space="preserve">Download the </w:t>
+      </w:r>
+      <w:r>
+        <w:rPr>
+          <w:rFonts w:ascii="Segoe UI" w:eastAsia="Times New Roman" w:hAnsi="Segoe UI" w:cs="Segoe UI"/>
+          <w:noProof/>
+          <w:color w:val="24292E"/>
+          <w:sz w:val="20"/>
+          <w:szCs w:val="20"/>
+        </w:rPr>
+        <w:t>zip file.</w:t>
+      </w:r>
+      <w:r>
+        <w:rPr>
+          <w:rFonts w:ascii="Segoe UI" w:eastAsia="Times New Roman" w:hAnsi="Segoe UI" w:cs="Segoe UI"/>
+          <w:noProof/>
+          <w:color w:val="24292E"/>
+          <w:sz w:val="20"/>
+          <w:szCs w:val="20"/>
+        </w:rPr>
+        <w:br/>
       </w:r>
     </w:p>
     <w:p>
       <w:pPr>
         <w:pStyle w:val="ListParagraph"/>
+        <w:shd w:val="clear" w:color="auto" w:fill="FFFFFF"/>
+        <w:spacing w:before="60" w:after="100" w:afterAutospacing="1" w:line="240" w:lineRule="auto"/>
+        <w:ind w:left="1440"/>
+        <w:rPr>
+          <w:rFonts w:ascii="Segoe UI" w:eastAsia="Times New Roman" w:hAnsi="Segoe UI" w:cs="Segoe UI"/>
+          <w:color w:val="24292E"/>
+          <w:sz w:val="20"/>
+          <w:szCs w:val="20"/>
+        </w:rPr>
+      </w:pPr>
+      <w:r>
+        <w:rPr>
+          <w:rFonts w:ascii="Segoe UI" w:eastAsia="Times New Roman" w:hAnsi="Segoe UI" w:cs="Segoe UI"/>
+          <w:color w:val="24292E"/>
+          <w:sz w:val="20"/>
+          <w:szCs w:val="20"/>
+        </w:rPr>
+        <w:br/>
+      </w:r>
+      <w:r>
+        <w:rPr>
+          <w:rFonts w:ascii="Segoe UI" w:eastAsia="Times New Roman" w:hAnsi="Segoe UI" w:cs="Segoe UI"/>
+          <w:noProof/>
+          <w:color w:val="24292E"/>
+          <w:sz w:val="20"/>
+          <w:szCs w:val="20"/>
+        </w:rPr>
+        <w:drawing>
+          <wp:inline distT="0" distB="0" distL="0" distR="0">
+            <wp:extent cx="4337914" cy="3061335"/>
+            <wp:effectExtent l="0" t="0" r="5715" b="5715"/>
+            <wp:docPr id="11" name="Picture 11"/>
+            <wp:cNvGraphicFramePr>
+              <a:graphicFrameLocks xmlns:a="http://schemas.openxmlformats.org/drawingml/2006/main" noChangeAspect="1"/>
+            </wp:cNvGraphicFramePr>
+            <a:graphic xmlns:a="http://schemas.openxmlformats.org/drawingml/2006/main">
+              <a:graphicData uri="http://schemas.openxmlformats.org/drawingml/2006/picture">
+                <pic:pic xmlns:pic="http://schemas.openxmlformats.org/drawingml/2006/picture">
+                  <pic:nvPicPr>
+                    <pic:cNvPr id="11" name="v1.2.0.png"/>
+                    <pic:cNvPicPr/>
+                  </pic:nvPicPr>
+                  <pic:blipFill>
+                    <a:blip r:embed="rId8" cstate="print">
+                      <a:extLst>
+                        <a:ext uri="{28A0092B-C50C-407E-A947-70E740481C1C}">
+                          <a14:useLocalDpi xmlns:a14="http://schemas.microsoft.com/office/drawing/2010/main" val="0"/>
+                        </a:ext>
+                      </a:extLst>
+                    </a:blip>
+                    <a:stretch>
+                      <a:fillRect/>
+                    </a:stretch>
+                  </pic:blipFill>
+                  <pic:spPr>
+                    <a:xfrm>
+                      <a:off x="0" y="0"/>
+                      <a:ext cx="4343930" cy="3065581"/>
+                    </a:xfrm>
+                    <a:prstGeom prst="rect">
+                      <a:avLst/>
+                    </a:prstGeom>
+                  </pic:spPr>
+                </pic:pic>
+              </a:graphicData>
+            </a:graphic>
+          </wp:inline>
+        </w:drawing>
+      </w:r>
+    </w:p>
+    <w:p>
+      <w:pPr>
+        <w:pStyle w:val="ListParagraph"/>
         <w:numPr>
-          <w:ilvl w:val="0"/>
-          <w:numId w:val="5"/>
+          <w:ilvl w:val="1"/>
+          <w:numId w:val="1"/>
         </w:numPr>
         <w:shd w:val="clear" w:color="auto" w:fill="FFFFFF"/>
         <w:spacing w:before="60" w:after="100" w:afterAutospacing="1" w:line="240" w:lineRule="auto"/>
         <w:rPr>
           <w:rFonts w:ascii="Segoe UI" w:eastAsia="Times New Roman" w:hAnsi="Segoe UI" w:cs="Segoe UI"/>
           <w:color w:val="24292E"/>
-          <w:sz w:val="24"/>
-          <w:szCs w:val="24"/>
-        </w:rPr>
-      </w:pPr>
-      <w:r>
+          <w:sz w:val="20"/>
+          <w:szCs w:val="20"/>
+        </w:rPr>
+      </w:pPr>
+      <w:r>
+        <w:rPr>
+          <w:rFonts w:ascii="Segoe UI" w:eastAsia="Times New Roman" w:hAnsi="Segoe UI" w:cs="Segoe UI"/>
+          <w:color w:val="24292E"/>
+          <w:sz w:val="20"/>
+          <w:szCs w:val="20"/>
+        </w:rPr>
+        <w:lastRenderedPageBreak/>
+        <w:t xml:space="preserve">Extract the zip file. Extracted directory name will be </w:t>
+      </w:r>
+      <w:proofErr w:type="spellStart"/>
+      <w:r>
+        <w:rPr>
+          <w:rFonts w:ascii="Segoe UI" w:eastAsia="Times New Roman" w:hAnsi="Segoe UI" w:cs="Segoe UI"/>
+          <w:i/>
+          <w:color w:val="24292E"/>
+          <w:sz w:val="20"/>
+          <w:szCs w:val="20"/>
+        </w:rPr>
+        <w:t>spotphish</w:t>
+      </w:r>
+      <w:proofErr w:type="spellEnd"/>
+      <w:r>
+        <w:rPr>
+          <w:rFonts w:ascii="Segoe UI" w:eastAsia="Times New Roman" w:hAnsi="Segoe UI" w:cs="Segoe UI"/>
+          <w:i/>
+          <w:color w:val="24292E"/>
+          <w:sz w:val="20"/>
+          <w:szCs w:val="20"/>
+        </w:rPr>
+        <w:t>-&lt;release-version&gt;</w:t>
+      </w:r>
+      <w:r>
+        <w:rPr>
+          <w:rFonts w:ascii="Segoe UI" w:eastAsia="Times New Roman" w:hAnsi="Segoe UI" w:cs="Segoe UI"/>
+          <w:color w:val="24292E"/>
+          <w:sz w:val="20"/>
+          <w:szCs w:val="20"/>
+        </w:rPr>
+        <w:t xml:space="preserve">. </w:t>
+      </w:r>
+      <w:r>
+        <w:rPr>
+          <w:rFonts w:ascii="Segoe UI" w:eastAsia="Times New Roman" w:hAnsi="Segoe UI" w:cs="Segoe UI"/>
+          <w:color w:val="24292E"/>
+          <w:sz w:val="20"/>
+          <w:szCs w:val="20"/>
+        </w:rPr>
+        <w:br/>
+        <w:t xml:space="preserve">For </w:t>
+      </w:r>
+      <w:proofErr w:type="spellStart"/>
+      <w:r>
+        <w:rPr>
+          <w:rFonts w:ascii="Segoe UI" w:eastAsia="Times New Roman" w:hAnsi="Segoe UI" w:cs="Segoe UI"/>
+          <w:color w:val="24292E"/>
+          <w:sz w:val="20"/>
+          <w:szCs w:val="20"/>
+        </w:rPr>
+        <w:t>eg</w:t>
+      </w:r>
+      <w:proofErr w:type="spellEnd"/>
+      <w:r>
+        <w:rPr>
+          <w:rFonts w:ascii="Segoe UI" w:eastAsia="Times New Roman" w:hAnsi="Segoe UI" w:cs="Segoe UI"/>
+          <w:color w:val="24292E"/>
+          <w:sz w:val="20"/>
+          <w:szCs w:val="20"/>
+        </w:rPr>
+        <w:t xml:space="preserve">, </w:t>
+      </w:r>
+      <w:r>
+        <w:rPr>
+          <w:rFonts w:ascii="Segoe UI" w:eastAsia="Times New Roman" w:hAnsi="Segoe UI" w:cs="Segoe UI"/>
+          <w:color w:val="24292E"/>
+          <w:sz w:val="20"/>
+          <w:szCs w:val="20"/>
+        </w:rPr>
+        <w:t>spotphish-1.2.0</w:t>
+      </w:r>
+    </w:p>
+    <w:p>
+      <w:pPr>
+        <w:pStyle w:val="ListParagraph"/>
+        <w:shd w:val="clear" w:color="auto" w:fill="FFFFFF"/>
+        <w:spacing w:before="60" w:after="100" w:afterAutospacing="1" w:line="240" w:lineRule="auto"/>
+        <w:ind w:left="1440"/>
+        <w:rPr>
+          <w:rFonts w:ascii="Segoe UI" w:eastAsia="Times New Roman" w:hAnsi="Segoe UI" w:cs="Segoe UI"/>
+          <w:color w:val="24292E"/>
+          <w:sz w:val="20"/>
+          <w:szCs w:val="20"/>
+        </w:rPr>
+      </w:pPr>
+    </w:p>
+    <w:p>
+      <w:pPr>
+        <w:pStyle w:val="ListParagraph"/>
+        <w:numPr>
+          <w:ilvl w:val="1"/>
+          <w:numId w:val="1"/>
+        </w:numPr>
+        <w:shd w:val="clear" w:color="auto" w:fill="FFFFFF"/>
+        <w:spacing w:before="60" w:after="100" w:afterAutospacing="1" w:line="240" w:lineRule="auto"/>
         <w:rPr>
           <w:rFonts w:ascii="Segoe UI" w:hAnsi="Segoe UI" w:cs="Segoe UI"/>
           <w:sz w:val="20"/>
           <w:szCs w:val="20"/>
         </w:rPr>
-        <w:t xml:space="preserve">Extracted directory name will be </w:t>
+      </w:pPr>
+      <w:r>
+        <w:rPr>
+          <w:rFonts w:ascii="Segoe UI" w:hAnsi="Segoe UI" w:cs="Segoe UI"/>
+          <w:sz w:val="20"/>
+          <w:szCs w:val="20"/>
+        </w:rPr>
+        <w:t xml:space="preserve">Rename it to </w:t>
       </w:r>
       <w:proofErr w:type="spellStart"/>
       <w:r>
@@ -579,7 +561,7 @@
           <w:sz w:val="20"/>
           <w:szCs w:val="20"/>
         </w:rPr>
-        <w:t>spotphish-spotphish</w:t>
+        <w:t>spotphish</w:t>
       </w:r>
       <w:proofErr w:type="spellEnd"/>
       <w:r>
@@ -588,7 +570,23 @@
           <w:sz w:val="20"/>
           <w:szCs w:val="20"/>
         </w:rPr>
-        <w:t xml:space="preserve">. Rename it to </w:t>
+        <w:t xml:space="preserve"> (not mandatory)</w:t>
+      </w:r>
+      <w:r>
+        <w:rPr>
+          <w:rFonts w:ascii="Segoe UI" w:hAnsi="Segoe UI" w:cs="Segoe UI"/>
+          <w:sz w:val="20"/>
+          <w:szCs w:val="20"/>
+        </w:rPr>
+        <w:t xml:space="preserve">. </w:t>
+      </w:r>
+      <w:r>
+        <w:rPr>
+          <w:rFonts w:ascii="Segoe UI" w:hAnsi="Segoe UI" w:cs="Segoe UI"/>
+          <w:sz w:val="20"/>
+          <w:szCs w:val="20"/>
+        </w:rPr>
+        <w:t xml:space="preserve">Content of </w:t>
       </w:r>
       <w:proofErr w:type="spellStart"/>
       <w:r>
@@ -606,79 +604,41 @@
           <w:sz w:val="20"/>
           <w:szCs w:val="20"/>
         </w:rPr>
-        <w:t xml:space="preserve"> (not mandatory</w:t>
-      </w:r>
-      <w:proofErr w:type="gramStart"/>
+        <w:t xml:space="preserve"> </w:t>
+      </w:r>
       <w:r>
         <w:rPr>
           <w:rFonts w:ascii="Segoe UI" w:hAnsi="Segoe UI" w:cs="Segoe UI"/>
           <w:sz w:val="20"/>
           <w:szCs w:val="20"/>
         </w:rPr>
-        <w:t>)</w:t>
-      </w:r>
-      <w:proofErr w:type="gramEnd"/>
+        <w:t xml:space="preserve">directory </w:t>
+      </w:r>
       <w:r>
         <w:rPr>
           <w:rFonts w:ascii="Segoe UI" w:hAnsi="Segoe UI" w:cs="Segoe UI"/>
           <w:sz w:val="20"/>
           <w:szCs w:val="20"/>
         </w:rPr>
-        <w:br/>
-      </w:r>
+        <w:t>will look like this.</w:t>
+      </w:r>
+    </w:p>
+    <w:p>
+      <w:pPr>
+        <w:pStyle w:val="ListParagraph"/>
+        <w:shd w:val="clear" w:color="auto" w:fill="FFFFFF"/>
+        <w:spacing w:before="60" w:after="100" w:afterAutospacing="1" w:line="240" w:lineRule="auto"/>
+        <w:ind w:left="2160"/>
+        <w:rPr>
+          <w:rFonts w:ascii="Segoe UI" w:eastAsia="Times New Roman" w:hAnsi="Segoe UI" w:cs="Segoe UI"/>
+          <w:color w:val="24292E"/>
+          <w:sz w:val="24"/>
+          <w:szCs w:val="24"/>
+        </w:rPr>
+      </w:pPr>
       <w:r>
         <w:rPr>
           <w:rFonts w:ascii="Segoe UI" w:hAnsi="Segoe UI" w:cs="Segoe UI"/>
-          <w:sz w:val="20"/>
-          <w:szCs w:val="20"/>
-        </w:rPr>
-        <w:br/>
-      </w:r>
-      <w:r>
-        <w:rPr>
-          <w:rFonts w:ascii="Segoe UI" w:hAnsi="Segoe UI" w:cs="Segoe UI"/>
-          <w:sz w:val="20"/>
-          <w:szCs w:val="20"/>
-        </w:rPr>
-        <w:t xml:space="preserve">Content of </w:t>
-      </w:r>
-      <w:proofErr w:type="spellStart"/>
-      <w:r>
-        <w:rPr>
-          <w:rFonts w:ascii="Segoe UI" w:hAnsi="Segoe UI" w:cs="Segoe UI"/>
-          <w:sz w:val="20"/>
-          <w:szCs w:val="20"/>
-        </w:rPr>
-        <w:t>spotphish</w:t>
-      </w:r>
-      <w:proofErr w:type="spellEnd"/>
-      <w:r>
-        <w:rPr>
-          <w:rFonts w:ascii="Segoe UI" w:hAnsi="Segoe UI" w:cs="Segoe UI"/>
-          <w:sz w:val="20"/>
-          <w:szCs w:val="20"/>
-        </w:rPr>
-        <w:t xml:space="preserve"> will look like this.</w:t>
-      </w:r>
-      <w:r>
-        <w:rPr>
-          <w:rFonts w:ascii="Segoe UI" w:hAnsi="Segoe UI" w:cs="Segoe UI"/>
-          <w:sz w:val="24"/>
-          <w:szCs w:val="24"/>
-        </w:rPr>
-        <w:br/>
-      </w:r>
-      <w:r>
-        <w:rPr>
-          <w:rFonts w:ascii="Segoe UI" w:hAnsi="Segoe UI" w:cs="Segoe UI"/>
-          <w:sz w:val="24"/>
-          <w:szCs w:val="24"/>
-        </w:rPr>
-        <w:br/>
-      </w:r>
-      <w:r>
-        <w:rPr>
-          <w:rFonts w:ascii="Segoe UI" w:hAnsi="Segoe UI" w:cs="Segoe UI"/>
           <w:sz w:val="24"/>
           <w:szCs w:val="24"/>
         </w:rPr>
@@ -692,7 +652,6 @@
           <w:sz w:val="24"/>
           <w:szCs w:val="24"/>
         </w:rPr>
-        <w:lastRenderedPageBreak/>
         <w:drawing>
           <wp:inline distT="0" distB="0" distL="0" distR="0">
             <wp:extent cx="4523014" cy="2149475"/>
@@ -709,7 +668,7 @@
                     <pic:cNvPicPr/>
                   </pic:nvPicPr>
                   <pic:blipFill>
-                    <a:blip r:embed="rId8">
+                    <a:blip r:embed="rId9">
                       <a:extLst>
                         <a:ext uri="{28A0092B-C50C-407E-A947-70E740481C1C}">
                           <a14:useLocalDpi xmlns:a14="http://schemas.microsoft.com/office/drawing/2010/main" val="0"/>
@@ -847,7 +806,7 @@
                     <pic:cNvPicPr/>
                   </pic:nvPicPr>
                   <pic:blipFill>
-                    <a:blip r:embed="rId9">
+                    <a:blip r:embed="rId10">
                       <a:extLst>
                         <a:ext uri="{28A0092B-C50C-407E-A947-70E740481C1C}">
                           <a14:useLocalDpi xmlns:a14="http://schemas.microsoft.com/office/drawing/2010/main" val="0"/>
@@ -882,6 +841,42 @@
         </w:rPr>
         <w:br/>
       </w:r>
+      <w:r>
+        <w:rPr>
+          <w:rFonts w:ascii="Segoe UI" w:eastAsia="Times New Roman" w:hAnsi="Segoe UI" w:cs="Segoe UI"/>
+          <w:color w:val="24292E"/>
+          <w:sz w:val="24"/>
+          <w:szCs w:val="24"/>
+        </w:rPr>
+        <w:br/>
+      </w:r>
+      <w:r>
+        <w:rPr>
+          <w:rFonts w:ascii="Segoe UI" w:eastAsia="Times New Roman" w:hAnsi="Segoe UI" w:cs="Segoe UI"/>
+          <w:color w:val="24292E"/>
+          <w:sz w:val="24"/>
+          <w:szCs w:val="24"/>
+        </w:rPr>
+        <w:br/>
+      </w:r>
+      <w:r>
+        <w:rPr>
+          <w:rFonts w:ascii="Segoe UI" w:eastAsia="Times New Roman" w:hAnsi="Segoe UI" w:cs="Segoe UI"/>
+          <w:color w:val="24292E"/>
+          <w:sz w:val="24"/>
+          <w:szCs w:val="24"/>
+        </w:rPr>
+        <w:br/>
+      </w:r>
+      <w:r>
+        <w:rPr>
+          <w:rFonts w:ascii="Segoe UI" w:eastAsia="Times New Roman" w:hAnsi="Segoe UI" w:cs="Segoe UI"/>
+          <w:color w:val="24292E"/>
+          <w:sz w:val="24"/>
+          <w:szCs w:val="24"/>
+        </w:rPr>
+        <w:br/>
+      </w:r>
     </w:p>
     <w:p>
       <w:pPr>
@@ -905,6 +900,7 @@
           <w:sz w:val="20"/>
           <w:szCs w:val="20"/>
         </w:rPr>
+        <w:lastRenderedPageBreak/>
         <w:t>Click the checkbox next to "Developer mode" in the upper right hand corner.</w:t>
       </w:r>
       <w:r>
@@ -949,7 +945,7 @@
                     <pic:cNvPicPr/>
                   </pic:nvPicPr>
                   <pic:blipFill>
-                    <a:blip r:embed="rId10" cstate="print">
+                    <a:blip r:embed="rId11" cstate="print">
                       <a:extLst>
                         <a:ext uri="{28A0092B-C50C-407E-A947-70E740481C1C}">
                           <a14:useLocalDpi xmlns:a14="http://schemas.microsoft.com/office/drawing/2010/main" val="0"/>
@@ -991,7 +987,6 @@
           <w:sz w:val="24"/>
           <w:szCs w:val="24"/>
         </w:rPr>
-        <w:lastRenderedPageBreak/>
         <w:br/>
       </w:r>
     </w:p>
@@ -1151,7 +1146,7 @@
                     <pic:cNvPicPr/>
                   </pic:nvPicPr>
                   <pic:blipFill>
-                    <a:blip r:embed="rId11" cstate="print">
+                    <a:blip r:embed="rId12" cstate="print">
                       <a:extLst>
                         <a:ext uri="{28A0092B-C50C-407E-A947-70E740481C1C}">
                           <a14:useLocalDpi xmlns:a14="http://schemas.microsoft.com/office/drawing/2010/main" val="0"/>
@@ -1204,6 +1199,87 @@
         </w:rPr>
         <w:br/>
       </w:r>
+      <w:r>
+        <w:rPr>
+          <w:rFonts w:ascii="Segoe UI" w:eastAsia="Times New Roman" w:hAnsi="Segoe UI" w:cs="Segoe UI"/>
+          <w:color w:val="24292E"/>
+          <w:sz w:val="24"/>
+          <w:szCs w:val="24"/>
+        </w:rPr>
+        <w:br/>
+      </w:r>
+      <w:r>
+        <w:rPr>
+          <w:rFonts w:ascii="Segoe UI" w:eastAsia="Times New Roman" w:hAnsi="Segoe UI" w:cs="Segoe UI"/>
+          <w:color w:val="24292E"/>
+          <w:sz w:val="24"/>
+          <w:szCs w:val="24"/>
+        </w:rPr>
+        <w:br/>
+      </w:r>
+      <w:r>
+        <w:rPr>
+          <w:rFonts w:ascii="Segoe UI" w:eastAsia="Times New Roman" w:hAnsi="Segoe UI" w:cs="Segoe UI"/>
+          <w:color w:val="24292E"/>
+          <w:sz w:val="24"/>
+          <w:szCs w:val="24"/>
+        </w:rPr>
+        <w:br/>
+      </w:r>
+      <w:r>
+        <w:rPr>
+          <w:rFonts w:ascii="Segoe UI" w:eastAsia="Times New Roman" w:hAnsi="Segoe UI" w:cs="Segoe UI"/>
+          <w:color w:val="24292E"/>
+          <w:sz w:val="24"/>
+          <w:szCs w:val="24"/>
+        </w:rPr>
+        <w:br/>
+      </w:r>
+      <w:r>
+        <w:rPr>
+          <w:rFonts w:ascii="Segoe UI" w:eastAsia="Times New Roman" w:hAnsi="Segoe UI" w:cs="Segoe UI"/>
+          <w:color w:val="24292E"/>
+          <w:sz w:val="24"/>
+          <w:szCs w:val="24"/>
+        </w:rPr>
+        <w:br/>
+      </w:r>
+      <w:r>
+        <w:rPr>
+          <w:rFonts w:ascii="Segoe UI" w:eastAsia="Times New Roman" w:hAnsi="Segoe UI" w:cs="Segoe UI"/>
+          <w:color w:val="24292E"/>
+          <w:sz w:val="24"/>
+          <w:szCs w:val="24"/>
+        </w:rPr>
+        <w:br/>
+      </w:r>
+      <w:r>
+        <w:rPr>
+          <w:rFonts w:ascii="Segoe UI" w:eastAsia="Times New Roman" w:hAnsi="Segoe UI" w:cs="Segoe UI"/>
+          <w:color w:val="24292E"/>
+          <w:sz w:val="24"/>
+          <w:szCs w:val="24"/>
+        </w:rPr>
+        <w:br/>
+      </w:r>
+      <w:r>
+        <w:rPr>
+          <w:rFonts w:ascii="Segoe UI" w:eastAsia="Times New Roman" w:hAnsi="Segoe UI" w:cs="Segoe UI"/>
+          <w:color w:val="24292E"/>
+          <w:sz w:val="24"/>
+          <w:szCs w:val="24"/>
+        </w:rPr>
+        <w:br/>
+      </w:r>
+      <w:r>
+        <w:rPr>
+          <w:rFonts w:ascii="Segoe UI" w:eastAsia="Times New Roman" w:hAnsi="Segoe UI" w:cs="Segoe UI"/>
+          <w:color w:val="24292E"/>
+          <w:sz w:val="24"/>
+          <w:szCs w:val="24"/>
+        </w:rPr>
+        <w:br/>
+      </w:r>
     </w:p>
     <w:p>
       <w:pPr>
@@ -1228,6 +1304,7 @@
           <w:sz w:val="20"/>
           <w:szCs w:val="20"/>
         </w:rPr>
+        <w:lastRenderedPageBreak/>
         <w:t xml:space="preserve">Successful loaded </w:t>
       </w:r>
       <w:proofErr w:type="spellStart"/>
@@ -1292,7 +1369,7 @@
                     <pic:cNvPicPr/>
                   </pic:nvPicPr>
                   <pic:blipFill>
-                    <a:blip r:embed="rId12" cstate="print">
+                    <a:blip r:embed="rId13" cstate="print">
                       <a:extLst>
                         <a:ext uri="{28A0092B-C50C-407E-A947-70E740481C1C}">
                           <a14:useLocalDpi xmlns:a14="http://schemas.microsoft.com/office/drawing/2010/main" val="0"/>
@@ -1396,7 +1473,6 @@
           <w:sz w:val="20"/>
           <w:szCs w:val="20"/>
         </w:rPr>
-        <w:lastRenderedPageBreak/>
         <w:t>For easy navigation to the extension, “p</w:t>
       </w:r>
       <w:r>
@@ -1486,7 +1562,7 @@
                     <pic:cNvPicPr/>
                   </pic:nvPicPr>
                   <pic:blipFill>
-                    <a:blip r:embed="rId13" cstate="print">
+                    <a:blip r:embed="rId14" cstate="print">
                       <a:extLst>
                         <a:ext uri="{28A0092B-C50C-407E-A947-70E740481C1C}">
                           <a14:useLocalDpi xmlns:a14="http://schemas.microsoft.com/office/drawing/2010/main" val="0"/>
@@ -1549,11 +1625,6 @@
         </w:numPr>
         <w:shd w:val="clear" w:color="auto" w:fill="FFFFFF"/>
         <w:spacing w:before="60" w:after="100" w:afterAutospacing="1" w:line="240" w:lineRule="auto"/>
-        <w:rPr>
-          <w:rFonts w:ascii="Segoe UI" w:hAnsi="Segoe UI" w:cs="Segoe UI"/>
-          <w:sz w:val="20"/>
-          <w:szCs w:val="20"/>
-        </w:rPr>
       </w:pPr>
       <w:r>
         <w:rPr>
@@ -1591,31 +1662,29 @@
           <w:sz w:val="20"/>
           <w:szCs w:val="20"/>
         </w:rPr>
-        <w:t xml:space="preserve"> please visit </w:t>
-      </w:r>
-      <w:hyperlink r:id="rId14" w:history="1">
+        <w:t xml:space="preserve"> please, go through README file.</w:t>
+      </w:r>
+      <w:r>
+        <w:rPr>
+          <w:rFonts w:ascii="Segoe UI" w:eastAsia="Times New Roman" w:hAnsi="Segoe UI" w:cs="Segoe UI"/>
+          <w:color w:val="24292E"/>
+          <w:sz w:val="20"/>
+          <w:szCs w:val="20"/>
+        </w:rPr>
+        <w:br/>
+      </w:r>
+      <w:hyperlink r:id="rId15" w:history="1">
         <w:r>
           <w:rPr>
             <w:rStyle w:val="Hyperlink"/>
-            <w:rFonts w:ascii="Segoe UI" w:eastAsia="Times New Roman" w:hAnsi="Segoe UI" w:cs="Segoe UI"/>
-            <w:sz w:val="20"/>
-            <w:szCs w:val="20"/>
           </w:rPr>
-          <w:t>https://github.com/spotphish/spotphish/tree/spotphish</w:t>
+          <w:t>https://github.com/spotphish/spotphish</w:t>
         </w:r>
       </w:hyperlink>
+      <w:r>
+        <w:br/>
+      </w:r>
     </w:p>
-    <w:p>
-      <w:pPr>
-        <w:pStyle w:val="ListParagraph"/>
-        <w:shd w:val="clear" w:color="auto" w:fill="FFFFFF"/>
-        <w:spacing w:before="60" w:after="100" w:afterAutospacing="1" w:line="240" w:lineRule="auto"/>
-        <w:rPr>
-          <w:rFonts w:ascii="Segoe UI" w:hAnsi="Segoe UI" w:cs="Segoe UI"/>
-        </w:rPr>
-      </w:pPr>
-    </w:p>
-    <w:p/>
     <w:sectPr>
       <w:pgSz w:w="12240" w:h="15840"/>
       <w:pgMar w:top="1440" w:right="1440" w:bottom="1440" w:left="1440" w:header="720" w:footer="720" w:gutter="0"/>

</xml_diff>

<commit_message>
minor changes in install doc
</commit_message>
<xml_diff>
--- a/doc/spotphish_installation_guide.docx
+++ b/doc/spotphish_installation_guide.docx
@@ -274,8 +274,6 @@
           </wp:inline>
         </w:drawing>
       </w:r>
-      <w:bookmarkStart w:id="0" w:name="_GoBack"/>
-      <w:bookmarkEnd w:id="0"/>
       <w:r>
         <w:rPr>
           <w:rFonts w:ascii="Segoe UI" w:eastAsia="Times New Roman" w:hAnsi="Segoe UI" w:cs="Segoe UI"/>
@@ -1422,33 +1420,8 @@
         </w:rPr>
         <w:br/>
       </w:r>
-      <w:r>
-        <w:rPr>
-          <w:rFonts w:ascii="Segoe UI" w:eastAsia="Times New Roman" w:hAnsi="Segoe UI" w:cs="Segoe UI"/>
-          <w:color w:val="24292E"/>
-          <w:sz w:val="24"/>
-          <w:szCs w:val="24"/>
-        </w:rPr>
-        <w:br/>
-      </w:r>
-      <w:r>
-        <w:rPr>
-          <w:rFonts w:ascii="Segoe UI" w:eastAsia="Times New Roman" w:hAnsi="Segoe UI" w:cs="Segoe UI"/>
-          <w:color w:val="24292E"/>
-          <w:sz w:val="24"/>
-          <w:szCs w:val="24"/>
-        </w:rPr>
-        <w:br/>
-      </w:r>
-      <w:r>
-        <w:rPr>
-          <w:rFonts w:ascii="Segoe UI" w:eastAsia="Times New Roman" w:hAnsi="Segoe UI" w:cs="Segoe UI"/>
-          <w:color w:val="24292E"/>
-          <w:sz w:val="24"/>
-          <w:szCs w:val="24"/>
-        </w:rPr>
-        <w:br/>
-      </w:r>
+      <w:bookmarkStart w:id="0" w:name="_GoBack"/>
+      <w:bookmarkEnd w:id="0"/>
     </w:p>
     <w:p>
       <w:pPr>
@@ -1509,7 +1482,7 @@
           <w:sz w:val="24"/>
           <w:szCs w:val="24"/>
         </w:rPr>
-        <w:t xml:space="preserve"> </w:t>
+        <w:t>.</w:t>
       </w:r>
       <w:r>
         <w:rPr>
@@ -1652,7 +1625,16 @@
           <w:sz w:val="20"/>
           <w:szCs w:val="20"/>
         </w:rPr>
-        <w:t>Spotphish</w:t>
+        <w:t>s</w:t>
+      </w:r>
+      <w:r>
+        <w:rPr>
+          <w:rFonts w:ascii="Segoe UI" w:eastAsia="Times New Roman" w:hAnsi="Segoe UI" w:cs="Segoe UI"/>
+          <w:color w:val="24292E"/>
+          <w:sz w:val="20"/>
+          <w:szCs w:val="20"/>
+        </w:rPr>
+        <w:t>potphish</w:t>
       </w:r>
       <w:proofErr w:type="spellEnd"/>
       <w:r>

</xml_diff>